<commit_message>
Correction de la doc pour le debug
</commit_message>
<xml_diff>
--- a/Doc/Debugger ncurses dans clion.docx
+++ b/Doc/Debugger ncurses dans clion.docx
@@ -12,15 +12,7 @@
       </w:pPr>
       <w:r>
         <w:rPr/>
-        <w:t xml:space="preserve">Clion ne peut pas débugguer </w:t>
-      </w:r>
-      <w:r>
-        <w:rPr/>
-        <w:t xml:space="preserve">ou lancer </w:t>
-      </w:r>
-      <w:r>
-        <w:rPr/>
-        <w:t>des programmes utilisant la librairie ncurses, par défaut.</w:t>
+        <w:t>Clion ne peut pas débugguer ou lancer des programmes utilisant la librairie ncurses, par défaut.</w:t>
       </w:r>
     </w:p>
     <w:p>
@@ -264,7 +256,26 @@
       </w:pPr>
       <w:r>
         <w:rPr/>
-        <w:t>Créer une nouvelle configuration : + en haut à gauche, et choisir « Embedded GDB Server »</w:t>
+        <w:t xml:space="preserve">Créer une nouvelle configuration : + en haut à gauche, et choisir « GDB </w:t>
+      </w:r>
+      <w:r>
+        <w:rPr/>
+        <w:t xml:space="preserve">Remote </w:t>
+      </w:r>
+      <w:r>
+        <w:rPr>
+          <w:rFonts w:eastAsia="Noto Serif CJK SC" w:cs="Droid Sans Devanagari"/>
+          <w:color w:val="auto"/>
+          <w:kern w:val="2"/>
+          <w:sz w:val="24"/>
+          <w:szCs w:val="24"/>
+          <w:lang w:val="fr-FR" w:eastAsia="zh-CN" w:bidi="hi-IN"/>
+        </w:rPr>
+        <w:t>Debug</w:t>
+      </w:r>
+      <w:r>
+        <w:rPr/>
+        <w:t> »</w:t>
       </w:r>
     </w:p>
     <w:p>
@@ -328,8 +339,24 @@
       </w:pPr>
       <w:r>
         <w:rPr/>
-        <w:t>Donner un nom (Ici « Remote debug tests_ncurses), choisir « gdb from default toolchain », dans target remote : tcp:127.0.0.1:2159</w:t>
-      </w:r>
+        <w:t>Donner un nom (Ici « </w:t>
+      </w:r>
+      <w:bookmarkStart w:id="0" w:name="__DdeLink__27_4153232502"/>
+      <w:r>
+        <w:rPr/>
+        <w:t>Remote debug tests_ncurses</w:t>
+      </w:r>
+      <w:bookmarkEnd w:id="0"/>
+      <w:r>
+        <w:rPr/>
+        <w:t xml:space="preserve">), choisir « gdb from default toolchain », dans target remote : </w:t>
+      </w:r>
+      <w:bookmarkStart w:id="1" w:name="__DdeLink__29_4153232502"/>
+      <w:r>
+        <w:rPr/>
+        <w:t>tcp:127.0.0.1:2159</w:t>
+      </w:r>
+      <w:bookmarkEnd w:id="1"/>
     </w:p>
     <w:p>
       <w:pPr>
@@ -488,8 +515,14 @@
       </w:pPr>
       <w:r>
         <w:rPr/>
-        <w:t>Dans Program saisir /usr/bin/daemonize</w:t>
-      </w:r>
+        <w:t xml:space="preserve">Dans Program saisir </w:t>
+      </w:r>
+      <w:bookmarkStart w:id="2" w:name="__DdeLink__31_4153232502"/>
+      <w:r>
+        <w:rPr/>
+        <w:t>/usr/bin/daemonize</w:t>
+      </w:r>
+      <w:bookmarkEnd w:id="2"/>
     </w:p>
     <w:p>
       <w:pPr>
@@ -504,7 +537,37 @@
       </w:pPr>
       <w:r>
         <w:rPr/>
-        <w:t>Dans Arguments « -c $ProjectFileDir$/cmake-build-debug /usr/bin/TERMINAL -e "gdbserver 127.0.0.1:2159 ./NOMPROJET. Où TERMINAL correspond au terminal graphique utilisé sous Linux. Pour KDE : Konsole, et où NOMPROJET correspond au projet Clion</w:t>
+        <w:t>Dans Arguments « </w:t>
+      </w:r>
+      <w:bookmarkStart w:id="3" w:name="__DdeLink__34_4153232502"/>
+      <w:r>
+        <w:rPr/>
+        <w:t>-c $ProjectFileDir$/cmake-build-debug /usr/bin/TERMINAL -e "gdbserver 127.0.0.1:2159 ./NOMPROJET</w:t>
+      </w:r>
+      <w:bookmarkEnd w:id="3"/>
+      <w:r>
+        <w:rPr/>
+        <w:t xml:space="preserve">" ». Où TERMINAL correspond au terminal graphique utilisé sous Linux. Pour KDE : Konsole, et où NOMPROJET correspond au projet Clion. </w:t>
+      </w:r>
+      <w:r>
+        <w:rPr/>
+        <w:t>Dans notre cas, cela devrait donner :</w:t>
+      </w:r>
+    </w:p>
+    <w:p>
+      <w:pPr>
+        <w:pStyle w:val="Normal"/>
+        <w:bidi w:val="0"/>
+        <w:jc w:val="center"/>
+        <w:rPr>
+          <w:color w:val="C9211E"/>
+        </w:rPr>
+      </w:pPr>
+      <w:r>
+        <w:rPr>
+          <w:color w:val="C9211E"/>
+        </w:rPr>
+        <w:t>-c $ProjectFileDir$/cmake-build-debug /usr/bin/konsole -e "gdbserver 127.0.0.1:2159 ./rubiks_efrei"</w:t>
       </w:r>
     </w:p>
     <w:p>
@@ -520,8 +583,14 @@
       </w:pPr>
       <w:r>
         <w:rPr/>
-        <w:t>Dans Working directory « $ProjectFileDire$/cmake-build-debug</w:t>
-      </w:r>
+        <w:t>Dans Working directory « </w:t>
+      </w:r>
+      <w:bookmarkStart w:id="4" w:name="__DdeLink__37_4153232502"/>
+      <w:r>
+        <w:rPr/>
+        <w:t>$ProjectFileDir$/cmake-build-debug</w:t>
+      </w:r>
+      <w:bookmarkEnd w:id="4"/>
     </w:p>
     <w:p>
       <w:pPr>
@@ -559,7 +628,7 @@
       </w:pPr>
       <w:r>
         <w:rPr/>
-        <w:t>Tout est en place (donc, ok, ok, ok, etc).</w:t>
+        <w:t>Tout est en place, donc, ok, ok, ok.</w:t>
       </w:r>
     </w:p>
     <w:p>
@@ -664,6 +733,7 @@
       <w:pgNumType w:fmt="decimal"/>
       <w:formProt w:val="false"/>
       <w:textDirection w:val="lrTb"/>
+      <w:docGrid w:type="default" w:linePitch="100" w:charSpace="0"/>
     </w:sectPr>
   </w:body>
 </w:document>
@@ -1351,7 +1421,6 @@
         </w:tabs>
         <w:ind w:left="720" w:hanging="360"/>
       </w:pPr>
-      <w:rPr/>
     </w:lvl>
     <w:lvl w:ilvl="1">
       <w:start w:val="1"/>
@@ -1364,7 +1433,6 @@
         </w:tabs>
         <w:ind w:left="1080" w:hanging="360"/>
       </w:pPr>
-      <w:rPr/>
     </w:lvl>
     <w:lvl w:ilvl="2">
       <w:start w:val="1"/>
@@ -1377,7 +1445,6 @@
         </w:tabs>
         <w:ind w:left="1440" w:hanging="360"/>
       </w:pPr>
-      <w:rPr/>
     </w:lvl>
     <w:lvl w:ilvl="3">
       <w:start w:val="1"/>
@@ -1390,7 +1457,6 @@
         </w:tabs>
         <w:ind w:left="1800" w:hanging="360"/>
       </w:pPr>
-      <w:rPr/>
     </w:lvl>
     <w:lvl w:ilvl="4">
       <w:start w:val="1"/>
@@ -1403,7 +1469,6 @@
         </w:tabs>
         <w:ind w:left="2160" w:hanging="360"/>
       </w:pPr>
-      <w:rPr/>
     </w:lvl>
     <w:lvl w:ilvl="5">
       <w:start w:val="1"/>
@@ -1416,7 +1481,6 @@
         </w:tabs>
         <w:ind w:left="2520" w:hanging="360"/>
       </w:pPr>
-      <w:rPr/>
     </w:lvl>
     <w:lvl w:ilvl="6">
       <w:start w:val="1"/>
@@ -1429,7 +1493,6 @@
         </w:tabs>
         <w:ind w:left="2880" w:hanging="360"/>
       </w:pPr>
-      <w:rPr/>
     </w:lvl>
     <w:lvl w:ilvl="7">
       <w:start w:val="1"/>
@@ -1442,7 +1505,6 @@
         </w:tabs>
         <w:ind w:left="3240" w:hanging="360"/>
       </w:pPr>
-      <w:rPr/>
     </w:lvl>
     <w:lvl w:ilvl="8">
       <w:start w:val="1"/>
@@ -1455,7 +1517,6 @@
         </w:tabs>
         <w:ind w:left="3600" w:hanging="360"/>
       </w:pPr>
-      <w:rPr/>
     </w:lvl>
   </w:abstractNum>
   <w:num w:numId="1">
@@ -1493,7 +1554,6 @@
     </w:rPrDefault>
     <w:pPrDefault>
       <w:pPr>
-        <w:widowControl/>
         <w:suppressAutoHyphens w:val="true"/>
       </w:pPr>
     </w:pPrDefault>
@@ -1503,7 +1563,10 @@
     <w:qFormat/>
     <w:pPr>
       <w:widowControl/>
+      <w:suppressAutoHyphens w:val="true"/>
       <w:bidi w:val="0"/>
+      <w:spacing w:before="0" w:after="0"/>
+      <w:jc w:val="left"/>
     </w:pPr>
     <w:rPr>
       <w:rFonts w:ascii="Liberation Serif" w:hAnsi="Liberation Serif" w:eastAsia="Noto Serif CJK SC" w:cs="Droid Sans Devanagari"/>

</xml_diff>